<commit_message>
Update the notebook and question/answer sheet with more instructions and explanations
</commit_message>
<xml_diff>
--- a/covid_data_analysis/histogram_data/Worksheet_for_students.docx
+++ b/covid_data_analysis/histogram_data/Worksheet_for_students.docx
@@ -9,7 +9,7 @@
           <w:rFonts w:ascii="Bradley Hand" w:hAnsi="Bradley Hand"/>
           <w:b/>
           <w:bCs/>
-          <w:color w:val="000000" w:themeColor="text1"/>
+          <w:color w:val="C45911" w:themeColor="accent2" w:themeShade="BF"/>
           <w:sz w:val="36"/>
           <w:szCs w:val="36"/>
         </w:rPr>
@@ -19,7 +19,7 @@
           <w:rFonts w:ascii="Bradley Hand" w:hAnsi="Bradley Hand"/>
           <w:b/>
           <w:bCs/>
-          <w:color w:val="000000" w:themeColor="text1"/>
+          <w:color w:val="C45911" w:themeColor="accent2" w:themeShade="BF"/>
           <w:sz w:val="36"/>
           <w:szCs w:val="36"/>
         </w:rPr>
@@ -44,7 +44,7 @@
           <w:rFonts w:ascii="Bradley Hand" w:hAnsi="Bradley Hand"/>
           <w:b/>
           <w:bCs/>
-          <w:color w:val="000000" w:themeColor="text1"/>
+          <w:color w:val="C45911" w:themeColor="accent2" w:themeShade="BF"/>
           <w:sz w:val="32"/>
           <w:szCs w:val="32"/>
         </w:rPr>
@@ -54,7 +54,7 @@
           <w:rFonts w:ascii="Bradley Hand" w:hAnsi="Bradley Hand"/>
           <w:b/>
           <w:bCs/>
-          <w:color w:val="000000" w:themeColor="text1"/>
+          <w:color w:val="C45911" w:themeColor="accent2" w:themeShade="BF"/>
           <w:sz w:val="32"/>
           <w:szCs w:val="32"/>
         </w:rPr>
@@ -188,16 +188,30 @@
           <w:rFonts w:ascii="Bradley Hand" w:hAnsi="Bradley Hand"/>
           <w:color w:val="000000" w:themeColor="text1"/>
         </w:rPr>
-        <w:t>At the end of the tutorial, you will be able to use real data to plot your own COVID-19 cases for your selected counties, states or across the US.</w:t>
-      </w:r>
-    </w:p>
-    <w:p>
-      <w:pPr>
-        <w:jc w:val="both"/>
+        <w:t xml:space="preserve">At the end of the tutorial, you will be able to use real data to plot your own COVID-19 cases for your selected counties, </w:t>
+      </w:r>
+      <w:r>
         <w:rPr>
           <w:rFonts w:ascii="Bradley Hand" w:hAnsi="Bradley Hand"/>
           <w:color w:val="000000" w:themeColor="text1"/>
         </w:rPr>
+        <w:t xml:space="preserve">or </w:t>
+      </w:r>
+      <w:r>
+        <w:rPr>
+          <w:rFonts w:ascii="Bradley Hand" w:hAnsi="Bradley Hand"/>
+          <w:color w:val="000000" w:themeColor="text1"/>
+        </w:rPr>
+        <w:t>states.</w:t>
+      </w:r>
+    </w:p>
+    <w:p>
+      <w:pPr>
+        <w:jc w:val="both"/>
+        <w:rPr>
+          <w:rFonts w:ascii="Bradley Hand" w:hAnsi="Bradley Hand"/>
+          <w:color w:val="000000" w:themeColor="text1"/>
+        </w:rPr>
       </w:pPr>
     </w:p>
     <w:p>
@@ -215,6 +229,7 @@
         <w:rPr>
           <w:rFonts w:ascii="Bradley Hand" w:hAnsi="Bradley Hand"/>
           <w:b/>
+          <w:color w:val="C45911" w:themeColor="accent2" w:themeShade="BF"/>
           <w:sz w:val="32"/>
           <w:szCs w:val="32"/>
         </w:rPr>
@@ -223,19 +238,11 @@
         <w:rPr>
           <w:rFonts w:ascii="Bradley Hand" w:hAnsi="Bradley Hand"/>
           <w:b/>
+          <w:color w:val="C45911" w:themeColor="accent2" w:themeShade="BF"/>
           <w:sz w:val="32"/>
           <w:szCs w:val="32"/>
         </w:rPr>
-        <w:t xml:space="preserve">Running the </w:t>
-      </w:r>
-      <w:r>
-        <w:rPr>
-          <w:rFonts w:ascii="Bradley Hand" w:hAnsi="Bradley Hand"/>
-          <w:b/>
-          <w:sz w:val="32"/>
-          <w:szCs w:val="32"/>
-        </w:rPr>
-        <w:t>tutorial</w:t>
+        <w:t>Running the tutorial</w:t>
       </w:r>
     </w:p>
     <w:p>
@@ -401,35 +408,185 @@
         </w:rPr>
         <w:t>Example 1: Which age range of people likes to watch Demon Slayer the most?</w:t>
       </w:r>
-    </w:p>
-    <w:p>
-      <w:pPr>
-        <w:jc w:val="center"/>
-        <w:rPr>
-          <w:rFonts w:ascii="Bradley Hand" w:hAnsi="Bradley Hand"/>
-        </w:rPr>
-      </w:pPr>
-    </w:p>
-    <w:p>
-      <w:pPr>
-        <w:jc w:val="center"/>
-        <w:rPr>
-          <w:rFonts w:ascii="Bradley Hand" w:hAnsi="Bradley Hand"/>
-        </w:rPr>
-      </w:pPr>
-    </w:p>
-    <w:p>
-      <w:pPr>
-        <w:jc w:val="center"/>
-        <w:rPr>
-          <w:rFonts w:ascii="Bradley Hand" w:hAnsi="Bradley Hand"/>
-        </w:rPr>
-      </w:pPr>
-    </w:p>
-    <w:p>
-      <w:pPr>
-        <w:jc w:val="center"/>
-        <w:rPr>
+      <w:r>
+        <w:rPr>
+          <w:rFonts w:ascii="Bradley Hand" w:hAnsi="Bradley Hand"/>
+          <w:color w:val="000000" w:themeColor="text1"/>
+        </w:rPr>
+        <w:t xml:space="preserve"> </w:t>
+      </w:r>
+      <w:r>
+        <w:rPr>
+          <w:rFonts w:ascii="Bradley Hand" w:hAnsi="Bradley Hand"/>
+        </w:rPr>
+        <w:t xml:space="preserve">Copy/paste </w:t>
+      </w:r>
+      <w:r>
+        <w:rPr>
+          <w:rFonts w:ascii="Bradley Hand" w:hAnsi="Bradley Hand"/>
+        </w:rPr>
+        <w:t>a</w:t>
+      </w:r>
+      <w:r>
+        <w:rPr>
+          <w:rFonts w:ascii="Bradley Hand" w:hAnsi="Bradley Hand"/>
+        </w:rPr>
+        <w:t xml:space="preserve"> screenshot</w:t>
+      </w:r>
+      <w:r>
+        <w:rPr>
+          <w:rFonts w:ascii="Bradley Hand" w:hAnsi="Bradley Hand"/>
+        </w:rPr>
+        <w:t xml:space="preserve"> of the </w:t>
+      </w:r>
+      <w:proofErr w:type="spellStart"/>
+      <w:r>
+        <w:rPr>
+          <w:rFonts w:ascii="Bradley Hand" w:hAnsi="Bradley Hand"/>
+        </w:rPr>
+        <w:t>hisgram</w:t>
+      </w:r>
+      <w:proofErr w:type="spellEnd"/>
+      <w:r>
+        <w:rPr>
+          <w:rFonts w:ascii="Bradley Hand" w:hAnsi="Bradley Hand"/>
+        </w:rPr>
+        <w:t xml:space="preserve"> here</w:t>
+      </w:r>
+      <w:r>
+        <w:rPr>
+          <w:rFonts w:ascii="Bradley Hand" w:hAnsi="Bradley Hand"/>
+        </w:rPr>
+        <w:t>.</w:t>
+      </w:r>
+    </w:p>
+    <w:p>
+      <w:pPr>
+        <w:pStyle w:val="ListParagraph"/>
+        <w:rPr>
+          <w:rFonts w:ascii="Bradley Hand" w:hAnsi="Bradley Hand"/>
+          <w:color w:val="000000" w:themeColor="text1"/>
+        </w:rPr>
+      </w:pPr>
+      <w:r>
+        <w:rPr>
+          <w:rFonts w:ascii="Bradley Hand" w:hAnsi="Bradley Hand"/>
+          <w:color w:val="000000"/>
+          <w:shd w:val="clear" w:color="auto" w:fill="FFFFFF"/>
+        </w:rPr>
+        <w:t xml:space="preserve">Copy down the code used in this question for histogram plotting in the answer sheet, i.e., </w:t>
+      </w:r>
+      <w:proofErr w:type="spellStart"/>
+      <w:proofErr w:type="gramStart"/>
+      <w:r>
+        <w:rPr>
+          <w:rFonts w:ascii="Bradley Hand" w:hAnsi="Bradley Hand"/>
+          <w:b/>
+          <w:bCs/>
+          <w:color w:val="4472C4" w:themeColor="accent1"/>
+          <w:shd w:val="clear" w:color="auto" w:fill="FFFFFF"/>
+        </w:rPr>
+        <w:t>plt.hist</w:t>
+      </w:r>
+      <w:proofErr w:type="spellEnd"/>
+      <w:proofErr w:type="gramEnd"/>
+      <w:r>
+        <w:rPr>
+          <w:rFonts w:ascii="Bradley Hand" w:hAnsi="Bradley Hand"/>
+          <w:b/>
+          <w:bCs/>
+          <w:color w:val="4472C4" w:themeColor="accent1"/>
+          <w:shd w:val="clear" w:color="auto" w:fill="FFFFFF"/>
+        </w:rPr>
+        <w:t>(</w:t>
+      </w:r>
+      <w:proofErr w:type="spellStart"/>
+      <w:r>
+        <w:rPr>
+          <w:rFonts w:ascii="Bradley Hand" w:hAnsi="Bradley Hand"/>
+          <w:b/>
+          <w:bCs/>
+          <w:color w:val="4472C4" w:themeColor="accent1"/>
+          <w:shd w:val="clear" w:color="auto" w:fill="FFFFFF"/>
+        </w:rPr>
+        <w:t>sample_all</w:t>
+      </w:r>
+      <w:proofErr w:type="spellEnd"/>
+      <w:r>
+        <w:rPr>
+          <w:rFonts w:ascii="Bradley Hand" w:hAnsi="Bradley Hand"/>
+          <w:b/>
+          <w:bCs/>
+          <w:color w:val="4472C4" w:themeColor="accent1"/>
+          <w:shd w:val="clear" w:color="auto" w:fill="FFFFFF"/>
+        </w:rPr>
+        <w:t>)</w:t>
+      </w:r>
+      <w:r>
+        <w:rPr>
+          <w:rFonts w:ascii="Bradley Hand" w:hAnsi="Bradley Hand"/>
+          <w:color w:val="000000" w:themeColor="text1"/>
+          <w:shd w:val="clear" w:color="auto" w:fill="FFFFFF"/>
+        </w:rPr>
+        <w:t>.</w:t>
+      </w:r>
+    </w:p>
+    <w:p>
+      <w:pPr>
+        <w:pStyle w:val="ListParagraph"/>
+        <w:jc w:val="both"/>
+        <w:rPr>
+          <w:rFonts w:ascii="Bradley Hand" w:hAnsi="Bradley Hand"/>
+          <w:color w:val="000000" w:themeColor="text1"/>
+        </w:rPr>
+      </w:pPr>
+    </w:p>
+    <w:p>
+      <w:pPr>
+        <w:jc w:val="center"/>
+        <w:rPr>
+          <w:rFonts w:ascii="Bradley Hand" w:hAnsi="Bradley Hand"/>
+        </w:rPr>
+      </w:pPr>
+    </w:p>
+    <w:p>
+      <w:pPr>
+        <w:jc w:val="center"/>
+        <w:rPr>
+          <w:rFonts w:ascii="Bradley Hand" w:hAnsi="Bradley Hand"/>
+        </w:rPr>
+      </w:pPr>
+    </w:p>
+    <w:p>
+      <w:pPr>
+        <w:jc w:val="center"/>
+        <w:rPr>
+          <w:rFonts w:ascii="Bradley Hand" w:hAnsi="Bradley Hand"/>
+        </w:rPr>
+      </w:pPr>
+    </w:p>
+    <w:p>
+      <w:pPr>
+        <w:jc w:val="center"/>
+        <w:rPr>
+          <w:rFonts w:ascii="Bradley Hand" w:hAnsi="Bradley Hand"/>
+        </w:rPr>
+      </w:pPr>
+    </w:p>
+    <w:p>
+      <w:pPr>
+        <w:jc w:val="both"/>
+        <w:rPr>
+          <w:rStyle w:val="Strong"/>
+          <w:rFonts w:ascii="Bradley Hand" w:hAnsi="Bradley Hand"/>
+        </w:rPr>
+      </w:pPr>
+    </w:p>
+    <w:p>
+      <w:pPr>
+        <w:jc w:val="both"/>
+        <w:rPr>
+          <w:rStyle w:val="Strong"/>
           <w:rFonts w:ascii="Bradley Hand" w:hAnsi="Bradley Hand"/>
         </w:rPr>
       </w:pPr>
@@ -492,6 +649,7 @@
           <w:color w:val="000000"/>
           <w:shd w:val="clear" w:color="auto" w:fill="FFFFFF"/>
         </w:rPr>
+        <w:lastRenderedPageBreak/>
         <w:t xml:space="preserve">Example 1: </w:t>
       </w:r>
       <w:r>
@@ -505,6 +663,164 @@
         </w:rPr>
         <w:t>Which age ranges of men/women like to watch Demon Slayer the most?</w:t>
       </w:r>
+      <w:r>
+        <w:rPr>
+          <w:rStyle w:val="Strong"/>
+          <w:rFonts w:ascii="Bradley Hand" w:hAnsi="Bradley Hand"/>
+          <w:b w:val="0"/>
+          <w:bCs w:val="0"/>
+          <w:color w:val="000000"/>
+          <w:shd w:val="clear" w:color="auto" w:fill="FFFFFF"/>
+        </w:rPr>
+        <w:t xml:space="preserve"> </w:t>
+      </w:r>
+      <w:r>
+        <w:rPr>
+          <w:rFonts w:ascii="Bradley Hand" w:hAnsi="Bradley Hand"/>
+        </w:rPr>
+        <w:t xml:space="preserve">Copy/paste </w:t>
+      </w:r>
+      <w:r>
+        <w:rPr>
+          <w:rFonts w:ascii="Bradley Hand" w:hAnsi="Bradley Hand"/>
+        </w:rPr>
+        <w:t>a</w:t>
+      </w:r>
+      <w:r>
+        <w:rPr>
+          <w:rFonts w:ascii="Bradley Hand" w:hAnsi="Bradley Hand"/>
+        </w:rPr>
+        <w:t xml:space="preserve"> screenshot </w:t>
+      </w:r>
+      <w:r>
+        <w:rPr>
+          <w:rFonts w:ascii="Bradley Hand" w:hAnsi="Bradley Hand"/>
+        </w:rPr>
+        <w:t>of the his</w:t>
+      </w:r>
+      <w:r>
+        <w:rPr>
+          <w:rFonts w:ascii="Bradley Hand" w:hAnsi="Bradley Hand"/>
+        </w:rPr>
+        <w:t>to</w:t>
+      </w:r>
+      <w:r>
+        <w:rPr>
+          <w:rFonts w:ascii="Bradley Hand" w:hAnsi="Bradley Hand"/>
+        </w:rPr>
+        <w:t xml:space="preserve">grams </w:t>
+      </w:r>
+      <w:r>
+        <w:rPr>
+          <w:rFonts w:ascii="Bradley Hand" w:hAnsi="Bradley Hand"/>
+        </w:rPr>
+        <w:t>here</w:t>
+      </w:r>
+      <w:r>
+        <w:rPr>
+          <w:rFonts w:ascii="Bradley Hand" w:hAnsi="Bradley Hand"/>
+        </w:rPr>
+        <w:t>.</w:t>
+      </w:r>
+    </w:p>
+    <w:p>
+      <w:pPr>
+        <w:pStyle w:val="ListParagraph"/>
+        <w:jc w:val="center"/>
+        <w:rPr>
+          <w:rFonts w:ascii="Bradley Hand" w:hAnsi="Bradley Hand"/>
+          <w:b/>
+          <w:bCs/>
+        </w:rPr>
+      </w:pPr>
+    </w:p>
+    <w:p>
+      <w:pPr>
+        <w:pStyle w:val="ListParagraph"/>
+        <w:jc w:val="center"/>
+        <w:rPr>
+          <w:rFonts w:ascii="Bradley Hand" w:hAnsi="Bradley Hand"/>
+          <w:b/>
+          <w:bCs/>
+        </w:rPr>
+      </w:pPr>
+    </w:p>
+    <w:p>
+      <w:pPr>
+        <w:pStyle w:val="ListParagraph"/>
+        <w:jc w:val="center"/>
+        <w:rPr>
+          <w:rFonts w:ascii="Bradley Hand" w:hAnsi="Bradley Hand"/>
+          <w:b/>
+          <w:bCs/>
+        </w:rPr>
+      </w:pPr>
+    </w:p>
+    <w:p>
+      <w:pPr>
+        <w:pStyle w:val="ListParagraph"/>
+        <w:jc w:val="center"/>
+        <w:rPr>
+          <w:rFonts w:ascii="Bradley Hand" w:hAnsi="Bradley Hand"/>
+          <w:b/>
+          <w:bCs/>
+        </w:rPr>
+      </w:pPr>
+    </w:p>
+    <w:p>
+      <w:pPr>
+        <w:pStyle w:val="ListParagraph"/>
+        <w:jc w:val="center"/>
+        <w:rPr>
+          <w:rFonts w:ascii="Bradley Hand" w:hAnsi="Bradley Hand"/>
+          <w:b/>
+          <w:bCs/>
+        </w:rPr>
+      </w:pPr>
+    </w:p>
+    <w:p>
+      <w:pPr>
+        <w:pStyle w:val="ListParagraph"/>
+        <w:jc w:val="center"/>
+        <w:rPr>
+          <w:rFonts w:ascii="Bradley Hand" w:hAnsi="Bradley Hand"/>
+          <w:b/>
+          <w:bCs/>
+        </w:rPr>
+      </w:pPr>
+    </w:p>
+    <w:p>
+      <w:pPr>
+        <w:pStyle w:val="ListParagraph"/>
+        <w:jc w:val="center"/>
+        <w:rPr>
+          <w:rFonts w:ascii="Bradley Hand" w:hAnsi="Bradley Hand"/>
+          <w:b/>
+          <w:bCs/>
+        </w:rPr>
+      </w:pPr>
+    </w:p>
+    <w:p>
+      <w:pPr>
+        <w:pStyle w:val="ListParagraph"/>
+        <w:jc w:val="center"/>
+        <w:rPr>
+          <w:rFonts w:ascii="Bradley Hand" w:hAnsi="Bradley Hand"/>
+          <w:b/>
+          <w:bCs/>
+        </w:rPr>
+      </w:pPr>
+    </w:p>
+    <w:p>
+      <w:pPr>
+        <w:pStyle w:val="ListParagraph"/>
+        <w:jc w:val="center"/>
+        <w:rPr>
+          <w:rFonts w:ascii="Bradley Hand" w:hAnsi="Bradley Hand"/>
+          <w:b/>
+          <w:bCs/>
+        </w:rPr>
+      </w:pPr>
     </w:p>
     <w:p>
       <w:pPr>
@@ -574,59 +890,339 @@
         <w:rPr>
           <w:rFonts w:ascii="Bradley Hand" w:hAnsi="Bradley Hand"/>
         </w:rPr>
-        <w:lastRenderedPageBreak/>
-        <w:t>Practice 1: Copy/paster your screenshot here</w:t>
-      </w:r>
-    </w:p>
-    <w:p>
-      <w:pPr>
-        <w:pStyle w:val="ListParagraph"/>
-        <w:jc w:val="center"/>
-        <w:rPr>
-          <w:rFonts w:ascii="Bradley Hand" w:hAnsi="Bradley Hand"/>
-        </w:rPr>
-      </w:pPr>
-    </w:p>
-    <w:p>
-      <w:pPr>
-        <w:pStyle w:val="ListParagraph"/>
-        <w:jc w:val="center"/>
-        <w:rPr>
-          <w:rFonts w:ascii="Bradley Hand" w:hAnsi="Bradley Hand"/>
-        </w:rPr>
-      </w:pPr>
-    </w:p>
-    <w:p>
-      <w:pPr>
-        <w:pStyle w:val="ListParagraph"/>
-        <w:jc w:val="center"/>
-        <w:rPr>
-          <w:rFonts w:ascii="Bradley Hand" w:hAnsi="Bradley Hand"/>
-        </w:rPr>
-      </w:pPr>
-    </w:p>
-    <w:p>
-      <w:pPr>
-        <w:pStyle w:val="ListParagraph"/>
-        <w:jc w:val="center"/>
-        <w:rPr>
-          <w:rFonts w:ascii="Bradley Hand" w:hAnsi="Bradley Hand"/>
-        </w:rPr>
-      </w:pPr>
-    </w:p>
-    <w:p>
-      <w:pPr>
-        <w:pStyle w:val="ListParagraph"/>
-        <w:jc w:val="center"/>
-        <w:rPr>
-          <w:rFonts w:ascii="Bradley Hand" w:hAnsi="Bradley Hand"/>
-        </w:rPr>
-      </w:pPr>
-    </w:p>
-    <w:p>
-      <w:pPr>
-        <w:pStyle w:val="ListParagraph"/>
-        <w:jc w:val="center"/>
+        <w:t>Practice 1: Copy/paste your screenshot here</w:t>
+      </w:r>
+    </w:p>
+    <w:p>
+      <w:pPr>
+        <w:pStyle w:val="ListParagraph"/>
+        <w:rPr>
+          <w:rFonts w:ascii="Bradley Hand" w:hAnsi="Bradley Hand"/>
+        </w:rPr>
+      </w:pPr>
+      <w:r>
+        <w:rPr>
+          <w:rStyle w:val="Strong"/>
+          <w:rFonts w:ascii="Bradley Hand" w:hAnsi="Bradley Hand"/>
+          <w:color w:val="FF0000"/>
+          <w:shd w:val="clear" w:color="auto" w:fill="FFFFFF"/>
+        </w:rPr>
+        <w:t>(</w:t>
+      </w:r>
+      <w:r>
+        <w:rPr>
+          <w:rStyle w:val="Strong"/>
+          <w:rFonts w:ascii="Bradley Hand" w:hAnsi="Bradley Hand"/>
+          <w:color w:val="FF0000"/>
+          <w:shd w:val="clear" w:color="auto" w:fill="FFFFFF"/>
+        </w:rPr>
+        <w:t>Follow the instruction in between long hashtag marks and fill in the code.</w:t>
+      </w:r>
+      <w:r>
+        <w:rPr>
+          <w:rStyle w:val="Strong"/>
+          <w:rFonts w:ascii="Bradley Hand" w:hAnsi="Bradley Hand"/>
+          <w:color w:val="FF0000"/>
+          <w:shd w:val="clear" w:color="auto" w:fill="FFFFFF"/>
+        </w:rPr>
+        <w:t>)</w:t>
+      </w:r>
+    </w:p>
+    <w:p>
+      <w:pPr>
+        <w:pStyle w:val="ListParagraph"/>
+        <w:rPr>
+          <w:rFonts w:ascii="Bradley Hand" w:hAnsi="Bradley Hand"/>
+          <w:color w:val="000000"/>
+          <w:shd w:val="clear" w:color="auto" w:fill="FFFFFF"/>
+        </w:rPr>
+      </w:pPr>
+      <w:r>
+        <w:rPr>
+          <w:rFonts w:ascii="Bradley Hand" w:hAnsi="Bradley Hand"/>
+          <w:color w:val="000000"/>
+          <w:shd w:val="clear" w:color="auto" w:fill="FFFFFF"/>
+        </w:rPr>
+        <w:t>Copy down the code used in this question for histogram plotting in the answer sheet, i.e., </w:t>
+      </w:r>
+      <w:proofErr w:type="spellStart"/>
+      <w:proofErr w:type="gramStart"/>
+      <w:r>
+        <w:rPr>
+          <w:rFonts w:ascii="Bradley Hand" w:hAnsi="Bradley Hand"/>
+          <w:b/>
+          <w:bCs/>
+          <w:color w:val="4472C4" w:themeColor="accent1"/>
+          <w:shd w:val="clear" w:color="auto" w:fill="FFFFFF"/>
+        </w:rPr>
+        <w:t>plt.hist</w:t>
+      </w:r>
+      <w:proofErr w:type="spellEnd"/>
+      <w:proofErr w:type="gramEnd"/>
+      <w:r>
+        <w:rPr>
+          <w:rFonts w:ascii="Bradley Hand" w:hAnsi="Bradley Hand"/>
+          <w:b/>
+          <w:bCs/>
+          <w:color w:val="4472C4" w:themeColor="accent1"/>
+          <w:shd w:val="clear" w:color="auto" w:fill="FFFFFF"/>
+        </w:rPr>
+        <w:t>(</w:t>
+      </w:r>
+      <w:proofErr w:type="spellStart"/>
+      <w:r>
+        <w:rPr>
+          <w:rFonts w:ascii="Bradley Hand" w:hAnsi="Bradley Hand"/>
+          <w:b/>
+          <w:bCs/>
+          <w:color w:val="4472C4" w:themeColor="accent1"/>
+          <w:shd w:val="clear" w:color="auto" w:fill="FFFFFF"/>
+        </w:rPr>
+        <w:t>nameofdata</w:t>
+      </w:r>
+      <w:proofErr w:type="spellEnd"/>
+      <w:r>
+        <w:rPr>
+          <w:rFonts w:ascii="Bradley Hand" w:hAnsi="Bradley Hand"/>
+          <w:b/>
+          <w:bCs/>
+          <w:color w:val="4472C4" w:themeColor="accent1"/>
+          <w:shd w:val="clear" w:color="auto" w:fill="FFFFFF"/>
+        </w:rPr>
+        <w:t>, color='</w:t>
+      </w:r>
+      <w:proofErr w:type="spellStart"/>
+      <w:r>
+        <w:rPr>
+          <w:rFonts w:ascii="Bradley Hand" w:hAnsi="Bradley Hand"/>
+          <w:b/>
+          <w:bCs/>
+          <w:color w:val="4472C4" w:themeColor="accent1"/>
+          <w:shd w:val="clear" w:color="auto" w:fill="FFFFFF"/>
+        </w:rPr>
+        <w:t>nameofcolor</w:t>
+      </w:r>
+      <w:proofErr w:type="spellEnd"/>
+      <w:r>
+        <w:rPr>
+          <w:rFonts w:ascii="Bradley Hand" w:hAnsi="Bradley Hand"/>
+          <w:b/>
+          <w:bCs/>
+          <w:color w:val="4472C4" w:themeColor="accent1"/>
+          <w:shd w:val="clear" w:color="auto" w:fill="FFFFFF"/>
+        </w:rPr>
+        <w:t>')</w:t>
+      </w:r>
+      <w:r>
+        <w:rPr>
+          <w:rFonts w:ascii="Bradley Hand" w:hAnsi="Bradley Hand"/>
+          <w:color w:val="000000"/>
+          <w:shd w:val="clear" w:color="auto" w:fill="FFFFFF"/>
+        </w:rPr>
+        <w:t>.</w:t>
+      </w:r>
+    </w:p>
+    <w:p>
+      <w:pPr>
+        <w:rPr>
+          <w:rFonts w:ascii="Bradley Hand" w:hAnsi="Bradley Hand"/>
+        </w:rPr>
+      </w:pPr>
+      <w:r>
+        <w:rPr>
+          <w:rStyle w:val="Strong"/>
+          <w:rFonts w:ascii="Helvetica Neue" w:hAnsi="Helvetica Neue"/>
+          <w:color w:val="FF0000"/>
+          <w:sz w:val="21"/>
+          <w:szCs w:val="21"/>
+          <w:shd w:val="clear" w:color="auto" w:fill="FFFFFF"/>
+        </w:rPr>
+        <w:t xml:space="preserve">            </w:t>
+      </w:r>
+    </w:p>
+    <w:p>
+      <w:pPr>
+        <w:pStyle w:val="ListParagraph"/>
+        <w:rPr>
+          <w:rFonts w:ascii="Bradley Hand" w:hAnsi="Bradley Hand"/>
+        </w:rPr>
+      </w:pPr>
+    </w:p>
+    <w:p>
+      <w:pPr>
+        <w:pStyle w:val="ListParagraph"/>
+        <w:jc w:val="both"/>
+        <w:rPr>
+          <w:rFonts w:ascii="Bradley Hand" w:hAnsi="Bradley Hand"/>
+        </w:rPr>
+      </w:pPr>
+    </w:p>
+    <w:p>
+      <w:pPr>
+        <w:pStyle w:val="ListParagraph"/>
+        <w:jc w:val="center"/>
+        <w:rPr>
+          <w:rFonts w:ascii="Bradley Hand" w:hAnsi="Bradley Hand"/>
+        </w:rPr>
+      </w:pPr>
+    </w:p>
+    <w:p>
+      <w:pPr>
+        <w:pStyle w:val="ListParagraph"/>
+        <w:jc w:val="center"/>
+        <w:rPr>
+          <w:rFonts w:ascii="Bradley Hand" w:hAnsi="Bradley Hand"/>
+        </w:rPr>
+      </w:pPr>
+    </w:p>
+    <w:p>
+      <w:pPr>
+        <w:pStyle w:val="ListParagraph"/>
+        <w:jc w:val="center"/>
+        <w:rPr>
+          <w:rFonts w:ascii="Bradley Hand" w:hAnsi="Bradley Hand"/>
+        </w:rPr>
+      </w:pPr>
+    </w:p>
+    <w:p>
+      <w:pPr>
+        <w:pStyle w:val="ListParagraph"/>
+        <w:jc w:val="center"/>
+        <w:rPr>
+          <w:rFonts w:ascii="Bradley Hand" w:hAnsi="Bradley Hand"/>
+        </w:rPr>
+      </w:pPr>
+    </w:p>
+    <w:p>
+      <w:pPr>
+        <w:pStyle w:val="ListParagraph"/>
+        <w:jc w:val="center"/>
+        <w:rPr>
+          <w:rFonts w:ascii="Bradley Hand" w:hAnsi="Bradley Hand"/>
+        </w:rPr>
+      </w:pPr>
+    </w:p>
+    <w:p>
+      <w:pPr>
+        <w:pStyle w:val="ListParagraph"/>
+        <w:jc w:val="center"/>
+        <w:rPr>
+          <w:rFonts w:ascii="Bradley Hand" w:hAnsi="Bradley Hand"/>
+        </w:rPr>
+      </w:pPr>
+    </w:p>
+    <w:p>
+      <w:pPr>
+        <w:pStyle w:val="ListParagraph"/>
+        <w:jc w:val="both"/>
+        <w:rPr>
+          <w:rFonts w:ascii="Bradley Hand" w:hAnsi="Bradley Hand"/>
+        </w:rPr>
+      </w:pPr>
+    </w:p>
+    <w:p>
+      <w:pPr>
+        <w:pStyle w:val="ListParagraph"/>
+        <w:jc w:val="both"/>
+        <w:rPr>
+          <w:rFonts w:ascii="Bradley Hand" w:hAnsi="Bradley Hand"/>
+        </w:rPr>
+      </w:pPr>
+    </w:p>
+    <w:p>
+      <w:pPr>
+        <w:pStyle w:val="ListParagraph"/>
+        <w:jc w:val="both"/>
+        <w:rPr>
+          <w:rFonts w:ascii="Bradley Hand" w:hAnsi="Bradley Hand"/>
+        </w:rPr>
+      </w:pPr>
+    </w:p>
+    <w:p>
+      <w:pPr>
+        <w:pStyle w:val="ListParagraph"/>
+        <w:jc w:val="both"/>
+        <w:rPr>
+          <w:rFonts w:ascii="Bradley Hand" w:hAnsi="Bradley Hand"/>
+        </w:rPr>
+      </w:pPr>
+    </w:p>
+    <w:p>
+      <w:pPr>
+        <w:pStyle w:val="ListParagraph"/>
+        <w:jc w:val="both"/>
+        <w:rPr>
+          <w:rFonts w:ascii="Bradley Hand" w:hAnsi="Bradley Hand"/>
+        </w:rPr>
+      </w:pPr>
+    </w:p>
+    <w:p>
+      <w:pPr>
+        <w:pStyle w:val="ListParagraph"/>
+        <w:jc w:val="both"/>
+        <w:rPr>
+          <w:rFonts w:ascii="Bradley Hand" w:hAnsi="Bradley Hand"/>
+        </w:rPr>
+      </w:pPr>
+    </w:p>
+    <w:p>
+      <w:pPr>
+        <w:pStyle w:val="ListParagraph"/>
+        <w:jc w:val="both"/>
+        <w:rPr>
+          <w:rFonts w:ascii="Bradley Hand" w:hAnsi="Bradley Hand"/>
+        </w:rPr>
+      </w:pPr>
+    </w:p>
+    <w:p>
+      <w:pPr>
+        <w:pStyle w:val="ListParagraph"/>
+        <w:jc w:val="both"/>
+        <w:rPr>
+          <w:rFonts w:ascii="Bradley Hand" w:hAnsi="Bradley Hand"/>
+        </w:rPr>
+      </w:pPr>
+    </w:p>
+    <w:p>
+      <w:pPr>
+        <w:pStyle w:val="ListParagraph"/>
+        <w:jc w:val="both"/>
+        <w:rPr>
+          <w:rFonts w:ascii="Bradley Hand" w:hAnsi="Bradley Hand"/>
+        </w:rPr>
+      </w:pPr>
+    </w:p>
+    <w:p>
+      <w:pPr>
+        <w:pStyle w:val="ListParagraph"/>
+        <w:jc w:val="both"/>
+        <w:rPr>
+          <w:rFonts w:ascii="Bradley Hand" w:hAnsi="Bradley Hand"/>
+        </w:rPr>
+      </w:pPr>
+    </w:p>
+    <w:p>
+      <w:pPr>
+        <w:pStyle w:val="ListParagraph"/>
+        <w:jc w:val="both"/>
+        <w:rPr>
+          <w:rFonts w:ascii="Bradley Hand" w:hAnsi="Bradley Hand"/>
+        </w:rPr>
+      </w:pPr>
+    </w:p>
+    <w:p>
+      <w:pPr>
+        <w:pStyle w:val="ListParagraph"/>
+        <w:jc w:val="both"/>
+        <w:rPr>
+          <w:rFonts w:ascii="Bradley Hand" w:hAnsi="Bradley Hand"/>
+        </w:rPr>
+      </w:pPr>
+    </w:p>
+    <w:p>
+      <w:pPr>
+        <w:pStyle w:val="ListParagraph"/>
+        <w:jc w:val="both"/>
         <w:rPr>
           <w:rFonts w:ascii="Bradley Hand" w:hAnsi="Bradley Hand"/>
         </w:rPr>
@@ -657,6 +1253,7 @@
         <w:rPr>
           <w:rFonts w:ascii="Bradley Hand" w:hAnsi="Bradley Hand"/>
         </w:rPr>
+        <w:lastRenderedPageBreak/>
         <w:t xml:space="preserve">Example 2: </w:t>
       </w:r>
       <w:r>
@@ -677,15 +1274,355 @@
         </w:rPr>
         <w:t>book has the biggest share of revenue?</w:t>
       </w:r>
-    </w:p>
-    <w:p>
-      <w:pPr>
-        <w:pStyle w:val="ListParagraph"/>
-        <w:jc w:val="both"/>
-        <w:rPr>
-          <w:rFonts w:ascii="Bradley Hand" w:hAnsi="Bradley Hand"/>
-        </w:rPr>
-      </w:pPr>
+      <w:r>
+        <w:rPr>
+          <w:rFonts w:ascii="Bradley Hand" w:hAnsi="Bradley Hand"/>
+        </w:rPr>
+        <w:t xml:space="preserve"> </w:t>
+      </w:r>
+      <w:r>
+        <w:rPr>
+          <w:rFonts w:ascii="Bradley Hand" w:hAnsi="Bradley Hand"/>
+        </w:rPr>
+        <w:t xml:space="preserve">Copy/paste </w:t>
+      </w:r>
+      <w:r>
+        <w:rPr>
+          <w:rFonts w:ascii="Bradley Hand" w:hAnsi="Bradley Hand"/>
+        </w:rPr>
+        <w:t>a</w:t>
+      </w:r>
+      <w:r>
+        <w:rPr>
+          <w:rFonts w:ascii="Bradley Hand" w:hAnsi="Bradley Hand"/>
+        </w:rPr>
+        <w:t xml:space="preserve"> screenshot </w:t>
+      </w:r>
+      <w:r>
+        <w:rPr>
+          <w:rFonts w:ascii="Bradley Hand" w:hAnsi="Bradley Hand"/>
+        </w:rPr>
+        <w:t xml:space="preserve">of the </w:t>
+      </w:r>
+      <w:r>
+        <w:rPr>
+          <w:rFonts w:ascii="Bradley Hand" w:hAnsi="Bradley Hand"/>
+        </w:rPr>
+        <w:t>bar chart</w:t>
+      </w:r>
+      <w:r>
+        <w:rPr>
+          <w:rFonts w:ascii="Bradley Hand" w:hAnsi="Bradley Hand"/>
+        </w:rPr>
+        <w:t xml:space="preserve"> </w:t>
+      </w:r>
+      <w:r>
+        <w:rPr>
+          <w:rFonts w:ascii="Bradley Hand" w:hAnsi="Bradley Hand"/>
+        </w:rPr>
+        <w:t>here</w:t>
+      </w:r>
+      <w:r>
+        <w:rPr>
+          <w:rFonts w:ascii="Bradley Hand" w:hAnsi="Bradley Hand"/>
+        </w:rPr>
+        <w:t>.</w:t>
+      </w:r>
+    </w:p>
+    <w:p>
+      <w:pPr>
+        <w:pStyle w:val="ListParagraph"/>
+        <w:rPr>
+          <w:rFonts w:ascii="Bradley Hand" w:hAnsi="Bradley Hand"/>
+          <w:color w:val="000000"/>
+          <w:shd w:val="clear" w:color="auto" w:fill="FFFFFF"/>
+        </w:rPr>
+      </w:pPr>
+      <w:r>
+        <w:rPr>
+          <w:rFonts w:ascii="Bradley Hand" w:hAnsi="Bradley Hand"/>
+          <w:color w:val="000000"/>
+          <w:shd w:val="clear" w:color="auto" w:fill="FFFFFF"/>
+        </w:rPr>
+        <w:t>Copy down the code used in this question for bar chart plotting in the answer sheet.</w:t>
+      </w:r>
+    </w:p>
+    <w:p>
+      <w:pPr>
+        <w:pStyle w:val="ListParagraph"/>
+        <w:rPr>
+          <w:rFonts w:ascii="Bradley Hand" w:hAnsi="Bradley Hand"/>
+          <w:b/>
+          <w:bCs/>
+          <w:color w:val="4472C4" w:themeColor="accent1"/>
+          <w:shd w:val="clear" w:color="auto" w:fill="FFFFFF"/>
+        </w:rPr>
+      </w:pPr>
+      <w:r>
+        <w:rPr>
+          <w:rFonts w:ascii="Bradley Hand" w:hAnsi="Bradley Hand"/>
+          <w:color w:val="000000"/>
+          <w:shd w:val="clear" w:color="auto" w:fill="FFFFFF"/>
+        </w:rPr>
+        <w:t xml:space="preserve">i.e., </w:t>
+      </w:r>
+      <w:proofErr w:type="spellStart"/>
+      <w:r>
+        <w:rPr>
+          <w:rFonts w:ascii="Bradley Hand" w:hAnsi="Bradley Hand"/>
+          <w:b/>
+          <w:bCs/>
+          <w:color w:val="4472C4" w:themeColor="accent1"/>
+          <w:shd w:val="clear" w:color="auto" w:fill="FFFFFF"/>
+        </w:rPr>
+        <w:t>my_cmap</w:t>
+      </w:r>
+      <w:proofErr w:type="spellEnd"/>
+      <w:r>
+        <w:rPr>
+          <w:rFonts w:ascii="Bradley Hand" w:hAnsi="Bradley Hand"/>
+          <w:b/>
+          <w:bCs/>
+          <w:color w:val="4472C4" w:themeColor="accent1"/>
+          <w:shd w:val="clear" w:color="auto" w:fill="FFFFFF"/>
+        </w:rPr>
+        <w:t xml:space="preserve"> = </w:t>
+      </w:r>
+      <w:proofErr w:type="spellStart"/>
+      <w:r>
+        <w:rPr>
+          <w:rFonts w:ascii="Bradley Hand" w:hAnsi="Bradley Hand"/>
+          <w:b/>
+          <w:bCs/>
+          <w:color w:val="4472C4" w:themeColor="accent1"/>
+          <w:shd w:val="clear" w:color="auto" w:fill="FFFFFF"/>
+        </w:rPr>
+        <w:t>cm.get_cmap</w:t>
+      </w:r>
+      <w:proofErr w:type="spellEnd"/>
+      <w:r>
+        <w:rPr>
+          <w:rFonts w:ascii="Bradley Hand" w:hAnsi="Bradley Hand"/>
+          <w:b/>
+          <w:bCs/>
+          <w:color w:val="4472C4" w:themeColor="accent1"/>
+          <w:shd w:val="clear" w:color="auto" w:fill="FFFFFF"/>
+        </w:rPr>
+        <w:t>('jet')</w:t>
+      </w:r>
+      <w:r>
+        <w:rPr>
+          <w:rFonts w:ascii="Bradley Hand" w:hAnsi="Bradley Hand"/>
+          <w:b/>
+          <w:bCs/>
+          <w:color w:val="4472C4" w:themeColor="accent1"/>
+          <w:shd w:val="clear" w:color="auto" w:fill="FFFFFF"/>
+        </w:rPr>
+        <w:t xml:space="preserve"> (This is used to generate different colors for bars)</w:t>
+      </w:r>
+    </w:p>
+    <w:p>
+      <w:pPr>
+        <w:pStyle w:val="ListParagraph"/>
+        <w:rPr>
+          <w:rFonts w:ascii="Bradley Hand" w:hAnsi="Bradley Hand"/>
+          <w:b/>
+          <w:bCs/>
+          <w:color w:val="4472C4" w:themeColor="accent1"/>
+        </w:rPr>
+      </w:pPr>
+      <w:r>
+        <w:rPr>
+          <w:rFonts w:ascii="Bradley Hand" w:hAnsi="Bradley Hand"/>
+          <w:b/>
+          <w:bCs/>
+          <w:color w:val="4472C4" w:themeColor="accent1"/>
+          <w:shd w:val="clear" w:color="auto" w:fill="FFFFFF"/>
+        </w:rPr>
+        <w:t xml:space="preserve">       </w:t>
+      </w:r>
+      <w:proofErr w:type="spellStart"/>
+      <w:proofErr w:type="gramStart"/>
+      <w:r>
+        <w:rPr>
+          <w:rFonts w:ascii="Bradley Hand" w:hAnsi="Bradley Hand"/>
+          <w:b/>
+          <w:bCs/>
+          <w:color w:val="4472C4" w:themeColor="accent1"/>
+          <w:shd w:val="clear" w:color="auto" w:fill="FFFFFF"/>
+        </w:rPr>
+        <w:t>plt.bar</w:t>
+      </w:r>
+      <w:proofErr w:type="spellEnd"/>
+      <w:r>
+        <w:rPr>
+          <w:rFonts w:ascii="Bradley Hand" w:hAnsi="Bradley Hand"/>
+          <w:b/>
+          <w:bCs/>
+          <w:color w:val="4472C4" w:themeColor="accent1"/>
+          <w:shd w:val="clear" w:color="auto" w:fill="FFFFFF"/>
+        </w:rPr>
+        <w:t>(</w:t>
+      </w:r>
+      <w:proofErr w:type="spellStart"/>
+      <w:proofErr w:type="gramEnd"/>
+      <w:r>
+        <w:rPr>
+          <w:rFonts w:ascii="Bradley Hand" w:hAnsi="Bradley Hand"/>
+          <w:b/>
+          <w:bCs/>
+          <w:color w:val="4472C4" w:themeColor="accent1"/>
+          <w:shd w:val="clear" w:color="auto" w:fill="FFFFFF"/>
+        </w:rPr>
+        <w:t>ind</w:t>
+      </w:r>
+      <w:proofErr w:type="spellEnd"/>
+      <w:r>
+        <w:rPr>
+          <w:rFonts w:ascii="Bradley Hand" w:hAnsi="Bradley Hand"/>
+          <w:b/>
+          <w:bCs/>
+          <w:color w:val="4472C4" w:themeColor="accent1"/>
+          <w:shd w:val="clear" w:color="auto" w:fill="FFFFFF"/>
+        </w:rPr>
+        <w:t>, grosses, color=</w:t>
+      </w:r>
+      <w:proofErr w:type="spellStart"/>
+      <w:r>
+        <w:rPr>
+          <w:rFonts w:ascii="Bradley Hand" w:hAnsi="Bradley Hand"/>
+          <w:b/>
+          <w:bCs/>
+          <w:color w:val="4472C4" w:themeColor="accent1"/>
+          <w:shd w:val="clear" w:color="auto" w:fill="FFFFFF"/>
+        </w:rPr>
+        <w:t>my_cmap</w:t>
+      </w:r>
+      <w:proofErr w:type="spellEnd"/>
+      <w:r>
+        <w:rPr>
+          <w:rFonts w:ascii="Bradley Hand" w:hAnsi="Bradley Hand"/>
+          <w:b/>
+          <w:bCs/>
+          <w:color w:val="4472C4" w:themeColor="accent1"/>
+          <w:shd w:val="clear" w:color="auto" w:fill="FFFFFF"/>
+        </w:rPr>
+        <w:t>(</w:t>
+      </w:r>
+      <w:proofErr w:type="spellStart"/>
+      <w:r>
+        <w:rPr>
+          <w:rFonts w:ascii="Bradley Hand" w:hAnsi="Bradley Hand"/>
+          <w:b/>
+          <w:bCs/>
+          <w:color w:val="4472C4" w:themeColor="accent1"/>
+          <w:shd w:val="clear" w:color="auto" w:fill="FFFFFF"/>
+        </w:rPr>
+        <w:t>my_norm</w:t>
+      </w:r>
+      <w:proofErr w:type="spellEnd"/>
+      <w:r>
+        <w:rPr>
+          <w:rFonts w:ascii="Bradley Hand" w:hAnsi="Bradley Hand"/>
+          <w:b/>
+          <w:bCs/>
+          <w:color w:val="4472C4" w:themeColor="accent1"/>
+          <w:shd w:val="clear" w:color="auto" w:fill="FFFFFF"/>
+        </w:rPr>
+        <w:t>(</w:t>
+      </w:r>
+      <w:proofErr w:type="spellStart"/>
+      <w:r>
+        <w:rPr>
+          <w:rFonts w:ascii="Bradley Hand" w:hAnsi="Bradley Hand"/>
+          <w:b/>
+          <w:bCs/>
+          <w:color w:val="4472C4" w:themeColor="accent1"/>
+          <w:shd w:val="clear" w:color="auto" w:fill="FFFFFF"/>
+        </w:rPr>
+        <w:t>ind</w:t>
+      </w:r>
+      <w:proofErr w:type="spellEnd"/>
+      <w:r>
+        <w:rPr>
+          <w:rFonts w:ascii="Bradley Hand" w:hAnsi="Bradley Hand"/>
+          <w:b/>
+          <w:bCs/>
+          <w:color w:val="4472C4" w:themeColor="accent1"/>
+          <w:shd w:val="clear" w:color="auto" w:fill="FFFFFF"/>
+        </w:rPr>
+        <w:t>)), align='edge')</w:t>
+      </w:r>
+      <w:r>
+        <w:rPr>
+          <w:rFonts w:ascii="Bradley Hand" w:hAnsi="Bradley Hand"/>
+          <w:b/>
+          <w:bCs/>
+          <w:color w:val="4472C4" w:themeColor="accent1"/>
+          <w:shd w:val="clear" w:color="auto" w:fill="FFFFFF"/>
+        </w:rPr>
+        <w:t xml:space="preserve"> (This is used for plotting bars)</w:t>
+      </w:r>
+    </w:p>
+    <w:p>
+      <w:pPr>
+        <w:pStyle w:val="ListParagraph"/>
+        <w:jc w:val="both"/>
+        <w:rPr>
+          <w:rFonts w:ascii="Bradley Hand" w:hAnsi="Bradley Hand"/>
+        </w:rPr>
+      </w:pPr>
+    </w:p>
+    <w:p>
+      <w:pPr>
+        <w:pStyle w:val="ListParagraph"/>
+        <w:jc w:val="both"/>
+        <w:rPr>
+          <w:rFonts w:ascii="Bradley Hand" w:hAnsi="Bradley Hand"/>
+        </w:rPr>
+      </w:pPr>
+    </w:p>
+    <w:p>
+      <w:pPr>
+        <w:pStyle w:val="ListParagraph"/>
+        <w:jc w:val="both"/>
+        <w:rPr>
+          <w:rFonts w:ascii="Bradley Hand" w:hAnsi="Bradley Hand"/>
+        </w:rPr>
+      </w:pPr>
+    </w:p>
+    <w:p>
+      <w:pPr>
+        <w:pStyle w:val="ListParagraph"/>
+        <w:jc w:val="both"/>
+        <w:rPr>
+          <w:rFonts w:ascii="Bradley Hand" w:hAnsi="Bradley Hand"/>
+        </w:rPr>
+      </w:pPr>
+    </w:p>
+    <w:p>
+      <w:pPr>
+        <w:pStyle w:val="ListParagraph"/>
+        <w:jc w:val="both"/>
+        <w:rPr>
+          <w:rFonts w:ascii="Bradley Hand" w:hAnsi="Bradley Hand"/>
+        </w:rPr>
+      </w:pPr>
+    </w:p>
+    <w:p>
+      <w:pPr>
+        <w:pStyle w:val="ListParagraph"/>
+        <w:jc w:val="both"/>
+        <w:rPr>
+          <w:rFonts w:ascii="Bradley Hand" w:hAnsi="Bradley Hand"/>
+        </w:rPr>
+      </w:pPr>
+      <w:r>
+        <w:rPr>
+          <w:rFonts w:ascii="Bradley Hand" w:hAnsi="Bradley Hand"/>
+        </w:rPr>
+        <w:br/>
+      </w:r>
     </w:p>
     <w:p>
       <w:pPr>
@@ -757,55 +1694,216 @@
         <w:rPr>
           <w:rFonts w:ascii="Bradley Hand" w:hAnsi="Bradley Hand"/>
         </w:rPr>
-        <w:t xml:space="preserve">Example 2: </w:t>
-      </w:r>
-      <w:r>
-        <w:rPr>
-          <w:rFonts w:ascii="Bradley Hand" w:hAnsi="Bradley Hand"/>
-        </w:rPr>
-        <w:t>Copy/paster your screenshot here</w:t>
-      </w:r>
-    </w:p>
-    <w:p>
-      <w:pPr>
-        <w:pStyle w:val="ListParagraph"/>
-        <w:jc w:val="center"/>
-        <w:rPr>
-          <w:rFonts w:ascii="Bradley Hand" w:hAnsi="Bradley Hand"/>
-        </w:rPr>
-      </w:pPr>
-    </w:p>
-    <w:p>
-      <w:pPr>
-        <w:pStyle w:val="ListParagraph"/>
-        <w:jc w:val="center"/>
-        <w:rPr>
-          <w:rFonts w:ascii="Bradley Hand" w:hAnsi="Bradley Hand"/>
-        </w:rPr>
-      </w:pPr>
-    </w:p>
-    <w:p>
-      <w:pPr>
-        <w:pStyle w:val="ListParagraph"/>
-        <w:jc w:val="center"/>
-        <w:rPr>
-          <w:rFonts w:ascii="Bradley Hand" w:hAnsi="Bradley Hand"/>
-        </w:rPr>
-      </w:pPr>
-    </w:p>
-    <w:p>
-      <w:pPr>
-        <w:pStyle w:val="ListParagraph"/>
-        <w:jc w:val="center"/>
-        <w:rPr>
-          <w:rFonts w:ascii="Bradley Hand" w:hAnsi="Bradley Hand"/>
-        </w:rPr>
-      </w:pPr>
-    </w:p>
-    <w:p>
-      <w:pPr>
-        <w:pStyle w:val="ListParagraph"/>
-        <w:jc w:val="center"/>
+        <w:t>Practice</w:t>
+      </w:r>
+      <w:r>
+        <w:rPr>
+          <w:rFonts w:ascii="Bradley Hand" w:hAnsi="Bradley Hand"/>
+        </w:rPr>
+        <w:t xml:space="preserve"> 2: </w:t>
+      </w:r>
+      <w:r>
+        <w:rPr>
+          <w:rFonts w:ascii="Bradley Hand" w:hAnsi="Bradley Hand"/>
+        </w:rPr>
+        <w:t>Copy/paste your screenshot here</w:t>
+      </w:r>
+      <w:r>
+        <w:rPr>
+          <w:rFonts w:ascii="Bradley Hand" w:hAnsi="Bradley Hand"/>
+        </w:rPr>
+        <w:t>.</w:t>
+      </w:r>
+    </w:p>
+    <w:p>
+      <w:pPr>
+        <w:pStyle w:val="ListParagraph"/>
+        <w:rPr>
+          <w:rFonts w:ascii="Bradley Hand" w:hAnsi="Bradley Hand"/>
+        </w:rPr>
+      </w:pPr>
+      <w:r>
+        <w:rPr>
+          <w:rStyle w:val="Strong"/>
+          <w:rFonts w:ascii="Bradley Hand" w:hAnsi="Bradley Hand"/>
+          <w:color w:val="FF0000"/>
+          <w:shd w:val="clear" w:color="auto" w:fill="FFFFFF"/>
+        </w:rPr>
+        <w:t>(</w:t>
+      </w:r>
+      <w:r>
+        <w:rPr>
+          <w:rStyle w:val="Strong"/>
+          <w:rFonts w:ascii="Bradley Hand" w:hAnsi="Bradley Hand"/>
+          <w:color w:val="FF0000"/>
+          <w:shd w:val="clear" w:color="auto" w:fill="FFFFFF"/>
+        </w:rPr>
+        <w:t>Follow the instruction in between long hashtag marks and fill in the code.</w:t>
+      </w:r>
+      <w:r>
+        <w:rPr>
+          <w:rStyle w:val="Strong"/>
+          <w:rFonts w:ascii="Bradley Hand" w:hAnsi="Bradley Hand"/>
+          <w:color w:val="FF0000"/>
+          <w:shd w:val="clear" w:color="auto" w:fill="FFFFFF"/>
+        </w:rPr>
+        <w:t>)</w:t>
+      </w:r>
+    </w:p>
+    <w:p>
+      <w:pPr>
+        <w:pStyle w:val="ListParagraph"/>
+        <w:jc w:val="both"/>
+        <w:rPr>
+          <w:rFonts w:ascii="Bradley Hand" w:hAnsi="Bradley Hand"/>
+        </w:rPr>
+      </w:pPr>
+    </w:p>
+    <w:p>
+      <w:pPr>
+        <w:pStyle w:val="ListParagraph"/>
+        <w:rPr>
+          <w:rFonts w:ascii="Bradley Hand" w:hAnsi="Bradley Hand"/>
+          <w:color w:val="000000"/>
+          <w:shd w:val="clear" w:color="auto" w:fill="FFFFFF"/>
+        </w:rPr>
+      </w:pPr>
+      <w:r>
+        <w:rPr>
+          <w:rFonts w:ascii="Bradley Hand" w:hAnsi="Bradley Hand"/>
+          <w:color w:val="000000"/>
+          <w:shd w:val="clear" w:color="auto" w:fill="FFFFFF"/>
+        </w:rPr>
+        <w:t>Copy down the code used in this question for bar chart plotting in the answer sheet.</w:t>
+      </w:r>
+    </w:p>
+    <w:p>
+      <w:pPr>
+        <w:pStyle w:val="ListParagraph"/>
+        <w:rPr>
+          <w:rFonts w:ascii="Bradley Hand" w:hAnsi="Bradley Hand"/>
+        </w:rPr>
+      </w:pPr>
+    </w:p>
+    <w:p>
+      <w:pPr>
+        <w:pStyle w:val="ListParagraph"/>
+        <w:jc w:val="center"/>
+        <w:rPr>
+          <w:rFonts w:ascii="Bradley Hand" w:hAnsi="Bradley Hand"/>
+        </w:rPr>
+      </w:pPr>
+    </w:p>
+    <w:p>
+      <w:pPr>
+        <w:pStyle w:val="ListParagraph"/>
+        <w:jc w:val="center"/>
+        <w:rPr>
+          <w:rFonts w:ascii="Bradley Hand" w:hAnsi="Bradley Hand"/>
+        </w:rPr>
+      </w:pPr>
+    </w:p>
+    <w:p>
+      <w:pPr>
+        <w:pStyle w:val="ListParagraph"/>
+        <w:jc w:val="center"/>
+        <w:rPr>
+          <w:rFonts w:ascii="Bradley Hand" w:hAnsi="Bradley Hand"/>
+        </w:rPr>
+      </w:pPr>
+    </w:p>
+    <w:p>
+      <w:pPr>
+        <w:pStyle w:val="ListParagraph"/>
+        <w:jc w:val="center"/>
+        <w:rPr>
+          <w:rFonts w:ascii="Bradley Hand" w:hAnsi="Bradley Hand"/>
+        </w:rPr>
+      </w:pPr>
+    </w:p>
+    <w:p>
+      <w:pPr>
+        <w:jc w:val="both"/>
+        <w:rPr>
+          <w:rFonts w:ascii="Bradley Hand" w:hAnsi="Bradley Hand"/>
+        </w:rPr>
+      </w:pPr>
+    </w:p>
+    <w:p>
+      <w:pPr>
+        <w:jc w:val="both"/>
+        <w:rPr>
+          <w:rFonts w:ascii="Bradley Hand" w:hAnsi="Bradley Hand"/>
+        </w:rPr>
+      </w:pPr>
+    </w:p>
+    <w:p>
+      <w:pPr>
+        <w:jc w:val="both"/>
+        <w:rPr>
+          <w:rFonts w:ascii="Bradley Hand" w:hAnsi="Bradley Hand"/>
+        </w:rPr>
+      </w:pPr>
+    </w:p>
+    <w:p>
+      <w:pPr>
+        <w:jc w:val="both"/>
+        <w:rPr>
+          <w:rFonts w:ascii="Bradley Hand" w:hAnsi="Bradley Hand"/>
+        </w:rPr>
+      </w:pPr>
+    </w:p>
+    <w:p>
+      <w:pPr>
+        <w:jc w:val="both"/>
+        <w:rPr>
+          <w:rFonts w:ascii="Bradley Hand" w:hAnsi="Bradley Hand"/>
+        </w:rPr>
+      </w:pPr>
+    </w:p>
+    <w:p>
+      <w:pPr>
+        <w:jc w:val="both"/>
+        <w:rPr>
+          <w:rFonts w:ascii="Bradley Hand" w:hAnsi="Bradley Hand"/>
+        </w:rPr>
+      </w:pPr>
+    </w:p>
+    <w:p>
+      <w:pPr>
+        <w:jc w:val="both"/>
+        <w:rPr>
+          <w:rFonts w:ascii="Bradley Hand" w:hAnsi="Bradley Hand"/>
+        </w:rPr>
+      </w:pPr>
+    </w:p>
+    <w:p>
+      <w:pPr>
+        <w:jc w:val="both"/>
+        <w:rPr>
+          <w:rFonts w:ascii="Bradley Hand" w:hAnsi="Bradley Hand"/>
+        </w:rPr>
+      </w:pPr>
+    </w:p>
+    <w:p>
+      <w:pPr>
+        <w:jc w:val="both"/>
+        <w:rPr>
+          <w:rFonts w:ascii="Bradley Hand" w:hAnsi="Bradley Hand"/>
+        </w:rPr>
+      </w:pPr>
+    </w:p>
+    <w:p>
+      <w:pPr>
+        <w:jc w:val="both"/>
+        <w:rPr>
+          <w:rFonts w:ascii="Bradley Hand" w:hAnsi="Bradley Hand"/>
+        </w:rPr>
+      </w:pPr>
+    </w:p>
+    <w:p>
+      <w:pPr>
+        <w:jc w:val="both"/>
         <w:rPr>
           <w:rFonts w:ascii="Bradley Hand" w:hAnsi="Bradley Hand"/>
         </w:rPr>
@@ -839,6 +1937,7 @@
         <w:rPr>
           <w:rFonts w:ascii="Bradley Hand" w:hAnsi="Bradley Hand"/>
         </w:rPr>
+        <w:lastRenderedPageBreak/>
         <w:t xml:space="preserve">Then </w:t>
       </w:r>
       <w:r>
@@ -926,8 +2025,72 @@
         <w:rPr>
           <w:rFonts w:ascii="Bradley Hand" w:hAnsi="Bradley Hand"/>
         </w:rPr>
-        <w:t>Copy/paster your screenshot here</w:t>
-      </w:r>
+        <w:t>Copy/paste your screenshot here</w:t>
+      </w:r>
+    </w:p>
+    <w:p>
+      <w:pPr>
+        <w:pStyle w:val="ListParagraph"/>
+        <w:rPr>
+          <w:rFonts w:ascii="Bradley Hand" w:hAnsi="Bradley Hand"/>
+        </w:rPr>
+      </w:pPr>
+      <w:r>
+        <w:rPr>
+          <w:rStyle w:val="Strong"/>
+          <w:rFonts w:ascii="Bradley Hand" w:hAnsi="Bradley Hand"/>
+          <w:color w:val="FF0000"/>
+          <w:shd w:val="clear" w:color="auto" w:fill="FFFFFF"/>
+        </w:rPr>
+        <w:t>(</w:t>
+      </w:r>
+      <w:r>
+        <w:rPr>
+          <w:rStyle w:val="Strong"/>
+          <w:rFonts w:ascii="Bradley Hand" w:hAnsi="Bradley Hand"/>
+          <w:color w:val="FF0000"/>
+          <w:shd w:val="clear" w:color="auto" w:fill="FFFFFF"/>
+        </w:rPr>
+        <w:t>Follow the instructions in between long hashtag marks in the cell below and enter the main plot command and run the cell.</w:t>
+      </w:r>
+      <w:r>
+        <w:rPr>
+          <w:rStyle w:val="Strong"/>
+          <w:rFonts w:ascii="Bradley Hand" w:hAnsi="Bradley Hand"/>
+          <w:color w:val="FF0000"/>
+          <w:shd w:val="clear" w:color="auto" w:fill="FFFFFF"/>
+        </w:rPr>
+        <w:t>)</w:t>
+      </w:r>
+    </w:p>
+    <w:p>
+      <w:pPr>
+        <w:pStyle w:val="ListParagraph"/>
+      </w:pPr>
+    </w:p>
+    <w:p>
+      <w:pPr>
+        <w:pStyle w:val="ListParagraph"/>
+        <w:jc w:val="center"/>
+      </w:pPr>
+    </w:p>
+    <w:p>
+      <w:pPr>
+        <w:pStyle w:val="ListParagraph"/>
+        <w:jc w:val="center"/>
+      </w:pPr>
+    </w:p>
+    <w:p>
+      <w:pPr>
+        <w:pStyle w:val="ListParagraph"/>
+        <w:jc w:val="center"/>
+      </w:pPr>
+    </w:p>
+    <w:p>
+      <w:pPr>
+        <w:pStyle w:val="ListParagraph"/>
+        <w:jc w:val="center"/>
+      </w:pPr>
     </w:p>
     <w:p>
       <w:pPr>
@@ -983,8 +2146,66 @@
         <w:rPr>
           <w:rFonts w:ascii="Bradley Hand" w:hAnsi="Bradley Hand"/>
         </w:rPr>
-        <w:t>Plot 2: Copy/paster your screenshot here</w:t>
-      </w:r>
+        <w:t>Plot 2: Copy/paste your screenshot here</w:t>
+      </w:r>
+    </w:p>
+    <w:p>
+      <w:pPr>
+        <w:pStyle w:val="ListParagraph"/>
+        <w:rPr>
+          <w:rFonts w:ascii="Bradley Hand" w:hAnsi="Bradley Hand"/>
+        </w:rPr>
+      </w:pPr>
+      <w:r>
+        <w:rPr>
+          <w:rStyle w:val="Strong"/>
+          <w:rFonts w:ascii="Bradley Hand" w:hAnsi="Bradley Hand"/>
+          <w:color w:val="FF0000"/>
+          <w:shd w:val="clear" w:color="auto" w:fill="FFFFFF"/>
+        </w:rPr>
+        <w:t>(</w:t>
+      </w:r>
+      <w:r>
+        <w:rPr>
+          <w:rStyle w:val="Strong"/>
+          <w:rFonts w:ascii="Bradley Hand" w:hAnsi="Bradley Hand"/>
+          <w:color w:val="FF0000"/>
+          <w:shd w:val="clear" w:color="auto" w:fill="FFFFFF"/>
+        </w:rPr>
+        <w:t>Follow the instructions in between long hashtag marks in the cell below and enter the main plot command and run the cell.</w:t>
+      </w:r>
+      <w:r>
+        <w:rPr>
+          <w:rStyle w:val="Strong"/>
+          <w:rFonts w:ascii="Bradley Hand" w:hAnsi="Bradley Hand"/>
+          <w:color w:val="FF0000"/>
+          <w:shd w:val="clear" w:color="auto" w:fill="FFFFFF"/>
+        </w:rPr>
+        <w:t>)</w:t>
+      </w:r>
+    </w:p>
+    <w:p>
+      <w:pPr>
+        <w:pStyle w:val="ListParagraph"/>
+      </w:pPr>
+    </w:p>
+    <w:p>
+      <w:pPr>
+        <w:ind w:left="360"/>
+        <w:jc w:val="center"/>
+      </w:pPr>
+    </w:p>
+    <w:p>
+      <w:pPr>
+        <w:ind w:left="360"/>
+        <w:jc w:val="center"/>
+      </w:pPr>
+    </w:p>
+    <w:p>
+      <w:pPr>
+        <w:ind w:left="360"/>
+        <w:jc w:val="center"/>
+      </w:pPr>
     </w:p>
     <w:p>
       <w:pPr>
@@ -1049,7 +2270,6 @@
         <w:rPr>
           <w:rFonts w:ascii="Bradley Hand" w:hAnsi="Bradley Hand"/>
         </w:rPr>
-        <w:lastRenderedPageBreak/>
         <w:t xml:space="preserve">Plot 3: </w:t>
       </w:r>
       <w:r>
@@ -1082,8 +2302,51 @@
         <w:rPr>
           <w:rFonts w:ascii="Bradley Hand" w:hAnsi="Bradley Hand"/>
         </w:rPr>
-        <w:t>Copy/paster your screenshot here</w:t>
-      </w:r>
+        <w:t>Copy/paste your screenshot here</w:t>
+      </w:r>
+    </w:p>
+    <w:p>
+      <w:pPr>
+        <w:pStyle w:val="ListParagraph"/>
+        <w:rPr>
+          <w:rFonts w:ascii="Bradley Hand" w:hAnsi="Bradley Hand"/>
+        </w:rPr>
+      </w:pPr>
+      <w:r>
+        <w:rPr>
+          <w:rStyle w:val="Strong"/>
+          <w:rFonts w:ascii="Bradley Hand" w:hAnsi="Bradley Hand"/>
+          <w:color w:val="FF0000"/>
+          <w:shd w:val="clear" w:color="auto" w:fill="FFFFFF"/>
+        </w:rPr>
+        <w:t>(</w:t>
+      </w:r>
+      <w:r>
+        <w:rPr>
+          <w:rStyle w:val="Strong"/>
+          <w:rFonts w:ascii="Bradley Hand" w:hAnsi="Bradley Hand"/>
+          <w:color w:val="FF0000"/>
+          <w:shd w:val="clear" w:color="auto" w:fill="FFFFFF"/>
+        </w:rPr>
+        <w:t>Follow the instructions in between long hashtag marks in the cell below and enter the main plot command and run the cell.</w:t>
+      </w:r>
+      <w:r>
+        <w:rPr>
+          <w:rStyle w:val="Strong"/>
+          <w:rFonts w:ascii="Bradley Hand" w:hAnsi="Bradley Hand"/>
+          <w:color w:val="FF0000"/>
+          <w:shd w:val="clear" w:color="auto" w:fill="FFFFFF"/>
+        </w:rPr>
+        <w:t>)</w:t>
+      </w:r>
+    </w:p>
+    <w:p>
+      <w:pPr>
+        <w:pStyle w:val="ListParagraph"/>
+        <w:rPr>
+          <w:rFonts w:ascii="Bradley Hand" w:hAnsi="Bradley Hand"/>
+        </w:rPr>
+      </w:pPr>
     </w:p>
     <w:p>
       <w:pPr>
@@ -2161,7 +3424,7 @@
   <w:style w:type="paragraph" w:default="1" w:styleId="Normal">
     <w:name w:val="Normal"/>
     <w:qFormat/>
-    <w:rsid w:val="00351AA8"/>
+    <w:rsid w:val="00FF25D4"/>
     <w:rPr>
       <w:rFonts w:ascii="Times New Roman" w:eastAsia="Times New Roman" w:hAnsi="Times New Roman" w:cs="Times New Roman"/>
       <w:lang w:eastAsia="zh-CN"/>

</xml_diff>